<commit_message>
added 2 more tests to the testing document
Signed-off-by: Eric Tsang <surplus.et@gmail.com>
</commit_message>
<xml_diff>
--- a/extra/Testing Document.docx
+++ b/extra/Testing Document.docx
@@ -418,7 +418,10 @@
               </w:numPr>
             </w:pPr>
             <w:r>
-              <w:t xml:space="preserve">use the setjob.ch script to add the </w:t>
+              <w:t>use the setjob.s</w:t>
+            </w:r>
+            <w:r>
+              <w:t xml:space="preserve">h script to add the </w:t>
             </w:r>
             <w:proofErr w:type="spellStart"/>
             <w:r>
@@ -433,6 +436,9 @@
               <w:t>cronjob</w:t>
             </w:r>
             <w:proofErr w:type="spellEnd"/>
+            <w:r>
+              <w:t xml:space="preserve"> with max attempts set to 3</w:t>
+            </w:r>
           </w:p>
           <w:p>
             <w:pPr>
@@ -537,6 +543,9 @@
               <w:pStyle w:val="TableContents"/>
               <w:jc w:val="center"/>
             </w:pPr>
+            <w:r>
+              <w:t>Pass</w:t>
+            </w:r>
           </w:p>
         </w:tc>
       </w:tr>
@@ -611,7 +620,10 @@
               </w:numPr>
             </w:pPr>
             <w:r>
-              <w:t xml:space="preserve">use the setjob.ch script to add the </w:t>
+              <w:t>use the setjob.s</w:t>
+            </w:r>
+            <w:r>
+              <w:t xml:space="preserve">h script to add the </w:t>
             </w:r>
             <w:proofErr w:type="spellStart"/>
             <w:r>
@@ -628,6 +640,9 @@
             <w:proofErr w:type="spellEnd"/>
             <w:r>
               <w:t xml:space="preserve"> </w:t>
+            </w:r>
+            <w:r>
+              <w:t>with max attempts set to 3</w:t>
             </w:r>
           </w:p>
           <w:p>
@@ -851,7 +866,13 @@
               </w:numPr>
             </w:pPr>
             <w:r>
-              <w:t xml:space="preserve">use the setjob.ch script to add the </w:t>
+              <w:t>use the setjob.</w:t>
+            </w:r>
+            <w:r>
+              <w:t>s</w:t>
+            </w:r>
+            <w:r>
+              <w:t xml:space="preserve">h script to add the </w:t>
             </w:r>
             <w:proofErr w:type="spellStart"/>
             <w:r>
@@ -868,6 +889,9 @@
             <w:proofErr w:type="spellEnd"/>
             <w:r>
               <w:t xml:space="preserve"> </w:t>
+            </w:r>
+            <w:r>
+              <w:t>with max attempts set to 3</w:t>
             </w:r>
           </w:p>
           <w:p>
@@ -1074,7 +1098,10 @@
               </w:numPr>
             </w:pPr>
             <w:r>
-              <w:t xml:space="preserve">use the setjob.ch script to add the </w:t>
+              <w:t>use the setjob.s</w:t>
+            </w:r>
+            <w:r>
+              <w:t xml:space="preserve">h script to add the </w:t>
             </w:r>
             <w:proofErr w:type="spellStart"/>
             <w:r>
@@ -1091,6 +1118,9 @@
             <w:proofErr w:type="spellEnd"/>
             <w:r>
               <w:t xml:space="preserve"> </w:t>
+            </w:r>
+            <w:r>
+              <w:t>with max attempts set to 3</w:t>
             </w:r>
           </w:p>
           <w:p>
@@ -1346,7 +1376,13 @@
               </w:numPr>
             </w:pPr>
             <w:r>
-              <w:t xml:space="preserve">use the setjob.ch script to add the </w:t>
+              <w:t>use the setjob.</w:t>
+            </w:r>
+            <w:r>
+              <w:t>s</w:t>
+            </w:r>
+            <w:r>
+              <w:t xml:space="preserve">h script to add the </w:t>
             </w:r>
             <w:proofErr w:type="spellStart"/>
             <w:r>
@@ -1363,6 +1399,9 @@
             <w:proofErr w:type="spellEnd"/>
             <w:r>
               <w:t xml:space="preserve"> </w:t>
+            </w:r>
+            <w:r>
+              <w:t>with max attempts set to 3</w:t>
             </w:r>
           </w:p>
           <w:p>
@@ -1467,6 +1506,587 @@
             <w:r>
               <w:lastRenderedPageBreak/>
               <w:t>the SSH client should successfully connect, and prompt the user for a password</w:t>
+            </w:r>
+          </w:p>
+        </w:tc>
+        <w:tc>
+          <w:tcPr>
+            <w:tcW w:w="3828" w:type="dxa"/>
+            <w:tcBorders>
+              <w:top w:val="single" w:sz="4" w:space="0" w:color="auto"/>
+              <w:left w:val="single" w:sz="4" w:space="0" w:color="auto"/>
+              <w:bottom w:val="single" w:sz="4" w:space="0" w:color="auto"/>
+              <w:right w:val="single" w:sz="4" w:space="0" w:color="auto"/>
+            </w:tcBorders>
+            <w:shd w:val="clear" w:color="auto" w:fill="FFFFFF"/>
+            <w:tcMar>
+              <w:top w:w="0" w:type="dxa"/>
+              <w:left w:w="0" w:type="dxa"/>
+              <w:bottom w:w="0" w:type="dxa"/>
+              <w:right w:w="10" w:type="dxa"/>
+            </w:tcMar>
+          </w:tcPr>
+          <w:p>
+            <w:pPr>
+              <w:pStyle w:val="TableContents"/>
+            </w:pPr>
+            <w:r>
+              <w:t>As expected</w:t>
+            </w:r>
+          </w:p>
+        </w:tc>
+        <w:tc>
+          <w:tcPr>
+            <w:tcW w:w="1275" w:type="dxa"/>
+            <w:tcBorders>
+              <w:top w:val="single" w:sz="4" w:space="0" w:color="auto"/>
+              <w:left w:val="single" w:sz="4" w:space="0" w:color="auto"/>
+              <w:bottom w:val="single" w:sz="4" w:space="0" w:color="auto"/>
+              <w:right w:val="single" w:sz="4" w:space="0" w:color="auto"/>
+            </w:tcBorders>
+            <w:shd w:val="clear" w:color="auto" w:fill="FFFFFF"/>
+            <w:tcMar>
+              <w:top w:w="55" w:type="dxa"/>
+              <w:left w:w="40" w:type="dxa"/>
+              <w:bottom w:w="55" w:type="dxa"/>
+              <w:right w:w="55" w:type="dxa"/>
+            </w:tcMar>
+            <w:vAlign w:val="center"/>
+          </w:tcPr>
+          <w:p>
+            <w:pPr>
+              <w:pStyle w:val="TableContents"/>
+              <w:jc w:val="center"/>
+            </w:pPr>
+            <w:r>
+              <w:t>Pass</w:t>
+            </w:r>
+          </w:p>
+        </w:tc>
+      </w:tr>
+      <w:tr>
+        <w:tc>
+          <w:tcPr>
+            <w:tcW w:w="892" w:type="dxa"/>
+            <w:tcBorders>
+              <w:top w:val="single" w:sz="4" w:space="0" w:color="auto"/>
+              <w:left w:val="single" w:sz="4" w:space="0" w:color="auto"/>
+              <w:bottom w:val="single" w:sz="4" w:space="0" w:color="auto"/>
+              <w:right w:val="single" w:sz="4" w:space="0" w:color="auto"/>
+            </w:tcBorders>
+            <w:shd w:val="clear" w:color="auto" w:fill="FFFFFF"/>
+            <w:tcMar>
+              <w:top w:w="55" w:type="dxa"/>
+              <w:left w:w="40" w:type="dxa"/>
+              <w:bottom w:w="55" w:type="dxa"/>
+              <w:right w:w="55" w:type="dxa"/>
+            </w:tcMar>
+            <w:vAlign w:val="center"/>
+          </w:tcPr>
+          <w:p>
+            <w:pPr>
+              <w:pStyle w:val="TableContents"/>
+              <w:jc w:val="center"/>
+            </w:pPr>
+            <w:r>
+              <w:lastRenderedPageBreak/>
+              <w:t>7</w:t>
+            </w:r>
+          </w:p>
+        </w:tc>
+        <w:tc>
+          <w:tcPr>
+            <w:tcW w:w="4778" w:type="dxa"/>
+            <w:tcBorders>
+              <w:top w:val="single" w:sz="4" w:space="0" w:color="auto"/>
+              <w:left w:val="single" w:sz="4" w:space="0" w:color="auto"/>
+              <w:bottom w:val="single" w:sz="4" w:space="0" w:color="auto"/>
+              <w:right w:val="single" w:sz="4" w:space="0" w:color="auto"/>
+            </w:tcBorders>
+            <w:shd w:val="clear" w:color="auto" w:fill="FFFFFF"/>
+            <w:tcMar>
+              <w:top w:w="55" w:type="dxa"/>
+              <w:left w:w="40" w:type="dxa"/>
+              <w:bottom w:w="55" w:type="dxa"/>
+              <w:right w:w="55" w:type="dxa"/>
+            </w:tcMar>
+          </w:tcPr>
+          <w:p>
+            <w:pPr>
+              <w:pStyle w:val="TableContents"/>
+              <w:numPr>
+                <w:ilvl w:val="0"/>
+                <w:numId w:val="32"/>
+              </w:numPr>
+            </w:pPr>
+            <w:r>
+              <w:t>enter "</w:t>
+            </w:r>
+            <w:proofErr w:type="spellStart"/>
+            <w:r>
+              <w:t>crontab</w:t>
+            </w:r>
+            <w:proofErr w:type="spellEnd"/>
+            <w:r>
+              <w:t xml:space="preserve"> -r" into a terminal</w:t>
+            </w:r>
+          </w:p>
+          <w:p>
+            <w:pPr>
+              <w:pStyle w:val="TableContents"/>
+              <w:numPr>
+                <w:ilvl w:val="0"/>
+                <w:numId w:val="32"/>
+              </w:numPr>
+            </w:pPr>
+            <w:r>
+              <w:t xml:space="preserve">use the setjob.sh script to add the </w:t>
+            </w:r>
+            <w:proofErr w:type="spellStart"/>
+            <w:r>
+              <w:t>ips</w:t>
+            </w:r>
+            <w:proofErr w:type="spellEnd"/>
+            <w:r>
+              <w:t xml:space="preserve"> script as a </w:t>
+            </w:r>
+            <w:proofErr w:type="spellStart"/>
+            <w:r>
+              <w:t>cronjob</w:t>
+            </w:r>
+            <w:proofErr w:type="spellEnd"/>
+            <w:r>
+              <w:t xml:space="preserve"> </w:t>
+            </w:r>
+          </w:p>
+          <w:p>
+            <w:pPr>
+              <w:pStyle w:val="TableContents"/>
+              <w:numPr>
+                <w:ilvl w:val="0"/>
+                <w:numId w:val="32"/>
+              </w:numPr>
+            </w:pPr>
+            <w:r>
+              <w:t>try to log in 2 or times from a client with invalid passwords</w:t>
+            </w:r>
+          </w:p>
+          <w:p>
+            <w:pPr>
+              <w:pStyle w:val="TableContents"/>
+              <w:numPr>
+                <w:ilvl w:val="0"/>
+                <w:numId w:val="32"/>
+              </w:numPr>
+            </w:pPr>
+            <w:r>
+              <w:t xml:space="preserve">await the </w:t>
+            </w:r>
+            <w:proofErr w:type="spellStart"/>
+            <w:r>
+              <w:t>ips</w:t>
+            </w:r>
+            <w:proofErr w:type="spellEnd"/>
+            <w:r>
+              <w:t>' execution</w:t>
+            </w:r>
+          </w:p>
+          <w:p>
+            <w:pPr>
+              <w:pStyle w:val="TableContents"/>
+              <w:numPr>
+                <w:ilvl w:val="0"/>
+                <w:numId w:val="32"/>
+              </w:numPr>
+            </w:pPr>
+            <w:r>
+              <w:t>check the database file and security logs</w:t>
+            </w:r>
+          </w:p>
+        </w:tc>
+        <w:tc>
+          <w:tcPr>
+            <w:tcW w:w="5103" w:type="dxa"/>
+            <w:tcBorders>
+              <w:top w:val="single" w:sz="4" w:space="0" w:color="auto"/>
+              <w:left w:val="single" w:sz="4" w:space="0" w:color="auto"/>
+              <w:bottom w:val="single" w:sz="4" w:space="0" w:color="auto"/>
+              <w:right w:val="single" w:sz="4" w:space="0" w:color="auto"/>
+            </w:tcBorders>
+            <w:shd w:val="clear" w:color="auto" w:fill="FFFFFF"/>
+            <w:tcMar>
+              <w:top w:w="55" w:type="dxa"/>
+              <w:left w:w="40" w:type="dxa"/>
+              <w:bottom w:w="55" w:type="dxa"/>
+              <w:right w:w="55" w:type="dxa"/>
+            </w:tcMar>
+          </w:tcPr>
+          <w:p>
+            <w:pPr>
+              <w:pStyle w:val="ListParagraph"/>
+              <w:numPr>
+                <w:ilvl w:val="0"/>
+                <w:numId w:val="19"/>
+              </w:numPr>
+            </w:pPr>
+            <w:r>
+              <w:t>the security logs should show some password failure attempts</w:t>
+            </w:r>
+          </w:p>
+          <w:p>
+            <w:pPr>
+              <w:pStyle w:val="ListParagraph"/>
+              <w:numPr>
+                <w:ilvl w:val="0"/>
+                <w:numId w:val="19"/>
+              </w:numPr>
+            </w:pPr>
+            <w:r>
+              <w:t>the database should have an entry for the client with its IP address, 2 for attempted logins, and a timestamp of its last login</w:t>
+            </w:r>
+          </w:p>
+          <w:p>
+            <w:pPr>
+              <w:pStyle w:val="ListParagraph"/>
+              <w:numPr>
+                <w:ilvl w:val="0"/>
+                <w:numId w:val="19"/>
+              </w:numPr>
+            </w:pPr>
+            <w:r>
+              <w:t>the SSH client shows that it has failed to login twice</w:t>
+            </w:r>
+          </w:p>
+          <w:p>
+            <w:pPr>
+              <w:pStyle w:val="ListParagraph"/>
+              <w:numPr>
+                <w:ilvl w:val="0"/>
+                <w:numId w:val="19"/>
+              </w:numPr>
+            </w:pPr>
+            <w:r>
+              <w:t xml:space="preserve">there should be no rules in the </w:t>
+            </w:r>
+            <w:proofErr w:type="spellStart"/>
+            <w:r>
+              <w:t>iptables</w:t>
+            </w:r>
+            <w:proofErr w:type="spellEnd"/>
+            <w:r>
+              <w:t xml:space="preserve"> for the client</w:t>
+            </w:r>
+          </w:p>
+        </w:tc>
+        <w:tc>
+          <w:tcPr>
+            <w:tcW w:w="3828" w:type="dxa"/>
+            <w:tcBorders>
+              <w:top w:val="single" w:sz="4" w:space="0" w:color="auto"/>
+              <w:left w:val="single" w:sz="4" w:space="0" w:color="auto"/>
+              <w:bottom w:val="single" w:sz="4" w:space="0" w:color="auto"/>
+              <w:right w:val="single" w:sz="4" w:space="0" w:color="auto"/>
+            </w:tcBorders>
+            <w:shd w:val="clear" w:color="auto" w:fill="FFFFFF"/>
+            <w:tcMar>
+              <w:top w:w="0" w:type="dxa"/>
+              <w:left w:w="0" w:type="dxa"/>
+              <w:bottom w:w="0" w:type="dxa"/>
+              <w:right w:w="10" w:type="dxa"/>
+            </w:tcMar>
+          </w:tcPr>
+          <w:p>
+            <w:pPr>
+              <w:pStyle w:val="TableContents"/>
+            </w:pPr>
+            <w:r>
+              <w:t>As expected</w:t>
+            </w:r>
+          </w:p>
+        </w:tc>
+        <w:tc>
+          <w:tcPr>
+            <w:tcW w:w="1275" w:type="dxa"/>
+            <w:tcBorders>
+              <w:top w:val="single" w:sz="4" w:space="0" w:color="auto"/>
+              <w:left w:val="single" w:sz="4" w:space="0" w:color="auto"/>
+              <w:bottom w:val="single" w:sz="4" w:space="0" w:color="auto"/>
+              <w:right w:val="single" w:sz="4" w:space="0" w:color="auto"/>
+            </w:tcBorders>
+            <w:shd w:val="clear" w:color="auto" w:fill="FFFFFF"/>
+            <w:tcMar>
+              <w:top w:w="55" w:type="dxa"/>
+              <w:left w:w="40" w:type="dxa"/>
+              <w:bottom w:w="55" w:type="dxa"/>
+              <w:right w:w="55" w:type="dxa"/>
+            </w:tcMar>
+            <w:vAlign w:val="center"/>
+          </w:tcPr>
+          <w:p>
+            <w:pPr>
+              <w:pStyle w:val="TableContents"/>
+              <w:jc w:val="center"/>
+            </w:pPr>
+            <w:r>
+              <w:t>Pass</w:t>
+            </w:r>
+          </w:p>
+        </w:tc>
+      </w:tr>
+      <w:tr>
+        <w:tc>
+          <w:tcPr>
+            <w:tcW w:w="892" w:type="dxa"/>
+            <w:tcBorders>
+              <w:top w:val="single" w:sz="4" w:space="0" w:color="auto"/>
+              <w:left w:val="single" w:sz="4" w:space="0" w:color="auto"/>
+              <w:bottom w:val="single" w:sz="4" w:space="0" w:color="auto"/>
+              <w:right w:val="single" w:sz="4" w:space="0" w:color="auto"/>
+            </w:tcBorders>
+            <w:shd w:val="clear" w:color="auto" w:fill="FFFFFF"/>
+            <w:tcMar>
+              <w:top w:w="55" w:type="dxa"/>
+              <w:left w:w="40" w:type="dxa"/>
+              <w:bottom w:w="55" w:type="dxa"/>
+              <w:right w:w="55" w:type="dxa"/>
+            </w:tcMar>
+            <w:vAlign w:val="center"/>
+          </w:tcPr>
+          <w:p>
+            <w:pPr>
+              <w:pStyle w:val="TableContents"/>
+              <w:jc w:val="center"/>
+            </w:pPr>
+            <w:r>
+              <w:t>8</w:t>
+            </w:r>
+          </w:p>
+        </w:tc>
+        <w:tc>
+          <w:tcPr>
+            <w:tcW w:w="4778" w:type="dxa"/>
+            <w:tcBorders>
+              <w:top w:val="single" w:sz="4" w:space="0" w:color="auto"/>
+              <w:left w:val="single" w:sz="4" w:space="0" w:color="auto"/>
+              <w:bottom w:val="single" w:sz="4" w:space="0" w:color="auto"/>
+              <w:right w:val="single" w:sz="4" w:space="0" w:color="auto"/>
+            </w:tcBorders>
+            <w:shd w:val="clear" w:color="auto" w:fill="FFFFFF"/>
+            <w:tcMar>
+              <w:top w:w="55" w:type="dxa"/>
+              <w:left w:w="40" w:type="dxa"/>
+              <w:bottom w:w="55" w:type="dxa"/>
+              <w:right w:w="55" w:type="dxa"/>
+            </w:tcMar>
+          </w:tcPr>
+          <w:p>
+            <w:pPr>
+              <w:pStyle w:val="TableContents"/>
+              <w:numPr>
+                <w:ilvl w:val="0"/>
+                <w:numId w:val="33"/>
+              </w:numPr>
+            </w:pPr>
+            <w:r>
+              <w:t>enter "</w:t>
+            </w:r>
+            <w:proofErr w:type="spellStart"/>
+            <w:r>
+              <w:t>crontab</w:t>
+            </w:r>
+            <w:proofErr w:type="spellEnd"/>
+            <w:r>
+              <w:t xml:space="preserve"> -r" into a terminal</w:t>
+            </w:r>
+          </w:p>
+          <w:p>
+            <w:pPr>
+              <w:pStyle w:val="TableContents"/>
+              <w:numPr>
+                <w:ilvl w:val="0"/>
+                <w:numId w:val="33"/>
+              </w:numPr>
+            </w:pPr>
+            <w:r>
+              <w:t xml:space="preserve">use the setjob.sh script to add the </w:t>
+            </w:r>
+            <w:proofErr w:type="spellStart"/>
+            <w:r>
+              <w:t>ips</w:t>
+            </w:r>
+            <w:proofErr w:type="spellEnd"/>
+            <w:r>
+              <w:t xml:space="preserve"> script as a </w:t>
+            </w:r>
+            <w:proofErr w:type="spellStart"/>
+            <w:r>
+              <w:t>cronjob</w:t>
+            </w:r>
+            <w:proofErr w:type="spellEnd"/>
+            <w:r>
+              <w:t xml:space="preserve"> </w:t>
+            </w:r>
+          </w:p>
+          <w:p>
+            <w:pPr>
+              <w:pStyle w:val="TableContents"/>
+              <w:numPr>
+                <w:ilvl w:val="0"/>
+                <w:numId w:val="33"/>
+              </w:numPr>
+            </w:pPr>
+            <w:r>
+              <w:t>try to log in 2 or times from a client with invalid passwords</w:t>
+            </w:r>
+          </w:p>
+          <w:p>
+            <w:pPr>
+              <w:pStyle w:val="TableContents"/>
+              <w:numPr>
+                <w:ilvl w:val="0"/>
+                <w:numId w:val="33"/>
+              </w:numPr>
+            </w:pPr>
+            <w:r>
+              <w:t xml:space="preserve">await the </w:t>
+            </w:r>
+            <w:proofErr w:type="spellStart"/>
+            <w:r>
+              <w:t>ips</w:t>
+            </w:r>
+            <w:proofErr w:type="spellEnd"/>
+            <w:r>
+              <w:t>' execution</w:t>
+            </w:r>
+          </w:p>
+          <w:p>
+            <w:pPr>
+              <w:pStyle w:val="TableContents"/>
+              <w:numPr>
+                <w:ilvl w:val="0"/>
+                <w:numId w:val="33"/>
+              </w:numPr>
+            </w:pPr>
+            <w:r>
+              <w:t>check the database file and security logs</w:t>
+            </w:r>
+          </w:p>
+          <w:p>
+            <w:pPr>
+              <w:pStyle w:val="TableContents"/>
+              <w:numPr>
+                <w:ilvl w:val="0"/>
+                <w:numId w:val="33"/>
+              </w:numPr>
+            </w:pPr>
+            <w:r>
+              <w:t xml:space="preserve">log in successfully with the correct password </w:t>
+            </w:r>
+          </w:p>
+          <w:p>
+            <w:pPr>
+              <w:pStyle w:val="TableContents"/>
+              <w:numPr>
+                <w:ilvl w:val="0"/>
+                <w:numId w:val="33"/>
+              </w:numPr>
+            </w:pPr>
+            <w:r>
+              <w:t xml:space="preserve">await the </w:t>
+            </w:r>
+            <w:proofErr w:type="spellStart"/>
+            <w:r>
+              <w:t>ips</w:t>
+            </w:r>
+            <w:proofErr w:type="spellEnd"/>
+            <w:r>
+              <w:t>' execution</w:t>
+            </w:r>
+          </w:p>
+          <w:p>
+            <w:pPr>
+              <w:pStyle w:val="TableContents"/>
+              <w:numPr>
+                <w:ilvl w:val="0"/>
+                <w:numId w:val="33"/>
+              </w:numPr>
+            </w:pPr>
+            <w:r>
+              <w:t>check the database file</w:t>
+            </w:r>
+          </w:p>
+        </w:tc>
+        <w:tc>
+          <w:tcPr>
+            <w:tcW w:w="5103" w:type="dxa"/>
+            <w:tcBorders>
+              <w:top w:val="single" w:sz="4" w:space="0" w:color="auto"/>
+              <w:left w:val="single" w:sz="4" w:space="0" w:color="auto"/>
+              <w:bottom w:val="single" w:sz="4" w:space="0" w:color="auto"/>
+              <w:right w:val="single" w:sz="4" w:space="0" w:color="auto"/>
+            </w:tcBorders>
+            <w:shd w:val="clear" w:color="auto" w:fill="FFFFFF"/>
+            <w:tcMar>
+              <w:top w:w="55" w:type="dxa"/>
+              <w:left w:w="40" w:type="dxa"/>
+              <w:bottom w:w="55" w:type="dxa"/>
+              <w:right w:w="55" w:type="dxa"/>
+            </w:tcMar>
+          </w:tcPr>
+          <w:p>
+            <w:pPr>
+              <w:pStyle w:val="ListParagraph"/>
+              <w:numPr>
+                <w:ilvl w:val="0"/>
+                <w:numId w:val="19"/>
+              </w:numPr>
+            </w:pPr>
+            <w:r>
+              <w:t>the security logs should show some password failure attempts as well as a successful login attempt</w:t>
+            </w:r>
+          </w:p>
+          <w:p>
+            <w:pPr>
+              <w:pStyle w:val="ListParagraph"/>
+              <w:numPr>
+                <w:ilvl w:val="0"/>
+                <w:numId w:val="19"/>
+              </w:numPr>
+            </w:pPr>
+            <w:r>
+              <w:t>the database should have no entry for the client</w:t>
+            </w:r>
+          </w:p>
+          <w:p>
+            <w:pPr>
+              <w:pStyle w:val="ListParagraph"/>
+              <w:numPr>
+                <w:ilvl w:val="0"/>
+                <w:numId w:val="19"/>
+              </w:numPr>
+            </w:pPr>
+            <w:r>
+              <w:t>the SSH client should connect</w:t>
+            </w:r>
+          </w:p>
+          <w:p>
+            <w:pPr>
+              <w:pStyle w:val="ListParagraph"/>
+              <w:numPr>
+                <w:ilvl w:val="0"/>
+                <w:numId w:val="19"/>
+              </w:numPr>
+            </w:pPr>
+            <w:r>
+              <w:t xml:space="preserve">there should be no rules in the </w:t>
+            </w:r>
+            <w:proofErr w:type="spellStart"/>
+            <w:r>
+              <w:t>iptables</w:t>
+            </w:r>
+            <w:proofErr w:type="spellEnd"/>
+            <w:r>
+              <w:t xml:space="preserve"> for the client</w:t>
             </w:r>
           </w:p>
         </w:tc>
@@ -1744,7 +2364,7 @@
       <w:r>
         <w:lastRenderedPageBreak/>
         <w:pict>
-          <v:shape id="_x0000_i1032" type="#_x0000_t75" style="width:791.5pt;height:352.5pt">
+          <v:shape id="_x0000_i1026" type="#_x0000_t75" style="width:791.5pt;height:352.5pt">
             <v:imagedata r:id="rId9" o:title="crontab"/>
           </v:shape>
         </w:pict>
@@ -1788,7 +2408,7 @@
         </w:rPr>
         <w:lastRenderedPageBreak/>
         <w:pict>
-          <v:shape id="_x0000_i1026" type="#_x0000_t75" style="width:541.5pt;height:346.5pt">
+          <v:shape id="_x0000_i1027" type="#_x0000_t75" style="width:541.5pt;height:346.5pt">
             <v:imagedata r:id="rId10" o:title="iptables banned"/>
           </v:shape>
         </w:pict>
@@ -1837,7 +2457,7 @@
           <w:i w:val="0"/>
         </w:rPr>
         <w:pict>
-          <v:shape id="_x0000_i1027" type="#_x0000_t75" style="width:472pt;height:195pt">
+          <v:shape id="_x0000_i1028" type="#_x0000_t75" style="width:472pt;height:195pt">
             <v:imagedata r:id="rId11" o:title="database"/>
           </v:shape>
         </w:pict>
@@ -1873,7 +2493,7 @@
       <w:r>
         <w:lastRenderedPageBreak/>
         <w:pict>
-          <v:shape id="_x0000_i1028" type="#_x0000_t75" style="width:541.5pt;height:346.5pt">
+          <v:shape id="_x0000_i1029" type="#_x0000_t75" style="width:541.5pt;height:346.5pt">
             <v:imagedata r:id="rId12" o:title="ssh banned"/>
           </v:shape>
         </w:pict>
@@ -1909,7 +2529,7 @@
       <w:r>
         <w:lastRenderedPageBreak/>
         <w:pict>
-          <v:shape id="_x0000_i1029" type="#_x0000_t75" style="width:541.5pt;height:346.5pt">
+          <v:shape id="_x0000_i1030" type="#_x0000_t75" style="width:541.5pt;height:346.5pt">
             <v:imagedata r:id="rId13" o:title="iptables unbanned"/>
           </v:shape>
         </w:pict>
@@ -1959,7 +2579,7 @@
       </w:pPr>
       <w:r>
         <w:pict>
-          <v:shape id="_x0000_i1030" type="#_x0000_t75" style="width:472pt;height:195pt">
+          <v:shape id="_x0000_i1031" type="#_x0000_t75" style="width:472pt;height:195pt">
             <v:imagedata r:id="rId14" o:title="database unbanned"/>
           </v:shape>
         </w:pict>
@@ -1995,7 +2615,7 @@
       <w:r>
         <w:lastRenderedPageBreak/>
         <w:pict>
-          <v:shape id="_x0000_i1031" type="#_x0000_t75" style="width:541.5pt;height:346.5pt">
+          <v:shape id="_x0000_i1032" type="#_x0000_t75" style="width:541.5pt;height:346.5pt">
             <v:imagedata r:id="rId15" o:title="ssh unbanned"/>
           </v:shape>
         </w:pict>
@@ -2004,10 +2624,6 @@
     <w:p>
       <w:pPr>
         <w:pStyle w:val="Caption"/>
-        <w:rPr>
-          <w:i w:val="0"/>
-          <w:vertAlign w:val="subscript"/>
-        </w:rPr>
       </w:pPr>
       <w:r>
         <w:t xml:space="preserve">Figure </w:t>
@@ -2028,6 +2644,296 @@
       </w:r>
       <w:r>
         <w:t>, the SSH client can now connect to the server after being unbanned</w:t>
+      </w:r>
+    </w:p>
+    <w:p>
+      <w:pPr>
+        <w:pStyle w:val="Caption"/>
+        <w:keepNext/>
+      </w:pPr>
+      <w:r>
+        <w:lastRenderedPageBreak/>
+        <w:pict>
+          <v:shape id="_x0000_i1033" type="#_x0000_t75" style="width:494.5pt;height:4in">
+            <v:imagedata r:id="rId16" o:title="ssh failed"/>
+          </v:shape>
+        </w:pict>
+      </w:r>
+    </w:p>
+    <w:p>
+      <w:pPr>
+        <w:pStyle w:val="Caption"/>
+      </w:pPr>
+      <w:r>
+        <w:t xml:space="preserve">Figure </w:t>
+      </w:r>
+      <w:fldSimple w:instr=" SEQ Figure \* ARABIC ">
+        <w:r>
+          <w:rPr>
+            <w:noProof/>
+          </w:rPr>
+          <w:t>10</w:t>
+        </w:r>
+      </w:fldSimple>
+      <w:r>
+        <w:t xml:space="preserve"> Test 7, SSH client fails to input valid password twice</w:t>
+      </w:r>
+    </w:p>
+    <w:p>
+      <w:pPr>
+        <w:pStyle w:val="Caption"/>
+        <w:keepNext/>
+      </w:pPr>
+      <w:r>
+        <w:pict>
+          <v:shape id="_x0000_i1034" type="#_x0000_t75" style="width:791.5pt;height:229.5pt">
+            <v:imagedata r:id="rId17" o:title="auth failed"/>
+          </v:shape>
+        </w:pict>
+      </w:r>
+    </w:p>
+    <w:p>
+      <w:pPr>
+        <w:pStyle w:val="Caption"/>
+      </w:pPr>
+      <w:r>
+        <w:t xml:space="preserve">Figure </w:t>
+      </w:r>
+      <w:fldSimple w:instr=" SEQ Figure \* ARABIC ">
+        <w:r>
+          <w:rPr>
+            <w:noProof/>
+          </w:rPr>
+          <w:t>11</w:t>
+        </w:r>
+      </w:fldSimple>
+      <w:r>
+        <w:t xml:space="preserve"> Test 7, authentication logs from the server showing 2 invalid login attempts</w:t>
+      </w:r>
+    </w:p>
+    <w:p>
+      <w:pPr>
+        <w:pStyle w:val="Caption"/>
+        <w:keepNext/>
+      </w:pPr>
+      <w:r>
+        <w:lastRenderedPageBreak/>
+        <w:pict>
+          <v:shape id="_x0000_i1035" type="#_x0000_t75" style="width:525pt;height:182.5pt">
+            <v:imagedata r:id="rId18" o:title="database failed"/>
+          </v:shape>
+        </w:pict>
+      </w:r>
+    </w:p>
+    <w:p>
+      <w:pPr>
+        <w:pStyle w:val="Caption"/>
+      </w:pPr>
+      <w:r>
+        <w:t xml:space="preserve">Figure </w:t>
+      </w:r>
+      <w:fldSimple w:instr=" SEQ Figure \* ARABIC ">
+        <w:r>
+          <w:rPr>
+            <w:noProof/>
+          </w:rPr>
+          <w:t>12</w:t>
+        </w:r>
+      </w:fldSimple>
+      <w:r>
+        <w:t xml:space="preserve"> Test 7, </w:t>
+      </w:r>
+      <w:proofErr w:type="spellStart"/>
+      <w:r>
+        <w:t>ips</w:t>
+      </w:r>
+      <w:proofErr w:type="spellEnd"/>
+      <w:r>
+        <w:t xml:space="preserve"> notes that the client has tried to log on twice, but failed</w:t>
+      </w:r>
+    </w:p>
+    <w:p>
+      <w:pPr>
+        <w:pStyle w:val="Caption"/>
+        <w:keepNext/>
+      </w:pPr>
+      <w:r>
+        <w:pict>
+          <v:shape id="_x0000_i1036" type="#_x0000_t75" style="width:541.5pt;height:346.5pt">
+            <v:imagedata r:id="rId19" o:title="iptables no entries"/>
+          </v:shape>
+        </w:pict>
+      </w:r>
+    </w:p>
+    <w:p>
+      <w:pPr>
+        <w:pStyle w:val="Caption"/>
+      </w:pPr>
+      <w:r>
+        <w:t xml:space="preserve">Figure </w:t>
+      </w:r>
+      <w:fldSimple w:instr=" SEQ Figure \* ARABIC ">
+        <w:r>
+          <w:rPr>
+            <w:noProof/>
+          </w:rPr>
+          <w:t>13</w:t>
+        </w:r>
+      </w:fldSimple>
+      <w:r>
+        <w:t xml:space="preserve"> Test 7, no </w:t>
+      </w:r>
+      <w:proofErr w:type="spellStart"/>
+      <w:r>
+        <w:t>iptables</w:t>
+      </w:r>
+      <w:proofErr w:type="spellEnd"/>
+      <w:r>
+        <w:t xml:space="preserve"> entry is added to ban the client yet, because 2 attempts is still below the threshold</w:t>
+      </w:r>
+    </w:p>
+    <w:p>
+      <w:pPr>
+        <w:pStyle w:val="Caption"/>
+        <w:keepNext/>
+      </w:pPr>
+      <w:r>
+        <w:lastRenderedPageBreak/>
+        <w:pict>
+          <v:shape id="_x0000_i1037" type="#_x0000_t75" style="width:541.5pt;height:346.5pt">
+            <v:imagedata r:id="rId20" o:title="SSH client fail and then connect"/>
+          </v:shape>
+        </w:pict>
+      </w:r>
+    </w:p>
+    <w:p>
+      <w:pPr>
+        <w:pStyle w:val="Caption"/>
+      </w:pPr>
+      <w:r>
+        <w:t xml:space="preserve">Figure </w:t>
+      </w:r>
+      <w:fldSimple w:instr=" SEQ Figure \* ARABIC ">
+        <w:r>
+          <w:rPr>
+            <w:noProof/>
+          </w:rPr>
+          <w:t>14</w:t>
+        </w:r>
+      </w:fldSimple>
+      <w:r>
+        <w:t xml:space="preserve"> Test 8, SSH client logs in successfully after 2 invalid passwords</w:t>
+      </w:r>
+    </w:p>
+    <w:p>
+      <w:pPr>
+        <w:pStyle w:val="Caption"/>
+        <w:keepNext/>
+      </w:pPr>
+      <w:r>
+        <w:lastRenderedPageBreak/>
+        <w:pict>
+          <v:shape id="_x0000_i1038" type="#_x0000_t75" style="width:703pt;height:304pt">
+            <v:imagedata r:id="rId21" o:title="authlog failed, then accepted"/>
+          </v:shape>
+        </w:pict>
+      </w:r>
+    </w:p>
+    <w:p>
+      <w:pPr>
+        <w:pStyle w:val="Caption"/>
+      </w:pPr>
+      <w:r>
+        <w:t xml:space="preserve">Figure </w:t>
+      </w:r>
+      <w:fldSimple w:instr=" SEQ Figure \* ARABIC ">
+        <w:r>
+          <w:rPr>
+            <w:noProof/>
+          </w:rPr>
+          <w:t>15</w:t>
+        </w:r>
+      </w:fldSimple>
+      <w:r>
+        <w:t xml:space="preserve"> Test 8, security logs show that there were two failed login attempts followed by a successful one</w:t>
+      </w:r>
+    </w:p>
+    <w:p>
+      <w:pPr>
+        <w:pStyle w:val="Caption"/>
+        <w:keepNext/>
+      </w:pPr>
+      <w:r>
+        <w:lastRenderedPageBreak/>
+        <w:pict>
+          <v:shape id="_x0000_i1039" type="#_x0000_t75" style="width:703pt;height:304pt">
+            <v:imagedata r:id="rId22" o:title="database no entries"/>
+          </v:shape>
+        </w:pict>
+      </w:r>
+    </w:p>
+    <w:p>
+      <w:pPr>
+        <w:pStyle w:val="Caption"/>
+      </w:pPr>
+      <w:r>
+        <w:t xml:space="preserve">Figure </w:t>
+      </w:r>
+      <w:fldSimple w:instr=" SEQ Figure \* ARABIC ">
+        <w:r>
+          <w:rPr>
+            <w:noProof/>
+          </w:rPr>
+          <w:t>16</w:t>
+        </w:r>
+      </w:fldSimple>
+      <w:r>
+        <w:t xml:space="preserve"> Test 8, there is no recorded in the database for the client because it logged in successfully</w:t>
+      </w:r>
+    </w:p>
+    <w:p>
+      <w:pPr>
+        <w:pStyle w:val="Caption"/>
+        <w:keepNext/>
+      </w:pPr>
+      <w:r>
+        <w:lastRenderedPageBreak/>
+        <w:pict>
+          <v:shape id="_x0000_i1040" type="#_x0000_t75" style="width:541.5pt;height:346.5pt">
+            <v:imagedata r:id="rId19" o:title="iptables no entries"/>
+          </v:shape>
+        </w:pict>
+      </w:r>
+    </w:p>
+    <w:p>
+      <w:pPr>
+        <w:pStyle w:val="Caption"/>
+        <w:rPr>
+          <w:i w:val="0"/>
+          <w:vertAlign w:val="subscript"/>
+        </w:rPr>
+      </w:pPr>
+      <w:r>
+        <w:t xml:space="preserve">Figure </w:t>
+      </w:r>
+      <w:fldSimple w:instr=" SEQ Figure \* ARABIC ">
+        <w:r>
+          <w:rPr>
+            <w:noProof/>
+          </w:rPr>
+          <w:t>17</w:t>
+        </w:r>
+      </w:fldSimple>
+      <w:r>
+        <w:t xml:space="preserve"> Test 8, there is no entry in the </w:t>
+      </w:r>
+      <w:proofErr w:type="spellStart"/>
+      <w:r>
+        <w:t>iptables</w:t>
+      </w:r>
+      <w:proofErr w:type="spellEnd"/>
+      <w:r>
+        <w:t xml:space="preserve"> for the client because it is still below the threshold for being banned</w:t>
       </w:r>
     </w:p>
     <w:sectPr>
@@ -2842,6 +3748,95 @@
     </w:lvl>
   </w:abstractNum>
   <w:abstractNum w:abstractNumId="9">
+    <w:nsid w:val="240C2AD5"/>
+    <w:multiLevelType w:val="hybridMultilevel"/>
+    <w:tmpl w:val="B14AEA8A"/>
+    <w:lvl w:ilvl="0" w:tplc="B08C8F1A">
+      <w:start w:val="1"/>
+      <w:numFmt w:val="decimal"/>
+      <w:lvlText w:val="%1."/>
+      <w:lvlJc w:val="left"/>
+      <w:pPr>
+        <w:ind w:left="360" w:hanging="360"/>
+      </w:pPr>
+      <w:rPr>
+        <w:rFonts w:hint="default"/>
+      </w:rPr>
+    </w:lvl>
+    <w:lvl w:ilvl="1" w:tplc="10090019" w:tentative="1">
+      <w:start w:val="1"/>
+      <w:numFmt w:val="lowerLetter"/>
+      <w:lvlText w:val="%2."/>
+      <w:lvlJc w:val="left"/>
+      <w:pPr>
+        <w:ind w:left="1440" w:hanging="360"/>
+      </w:pPr>
+    </w:lvl>
+    <w:lvl w:ilvl="2" w:tplc="1009001B" w:tentative="1">
+      <w:start w:val="1"/>
+      <w:numFmt w:val="lowerRoman"/>
+      <w:lvlText w:val="%3."/>
+      <w:lvlJc w:val="right"/>
+      <w:pPr>
+        <w:ind w:left="2160" w:hanging="180"/>
+      </w:pPr>
+    </w:lvl>
+    <w:lvl w:ilvl="3" w:tplc="1009000F" w:tentative="1">
+      <w:start w:val="1"/>
+      <w:numFmt w:val="decimal"/>
+      <w:lvlText w:val="%4."/>
+      <w:lvlJc w:val="left"/>
+      <w:pPr>
+        <w:ind w:left="2880" w:hanging="360"/>
+      </w:pPr>
+    </w:lvl>
+    <w:lvl w:ilvl="4" w:tplc="10090019" w:tentative="1">
+      <w:start w:val="1"/>
+      <w:numFmt w:val="lowerLetter"/>
+      <w:lvlText w:val="%5."/>
+      <w:lvlJc w:val="left"/>
+      <w:pPr>
+        <w:ind w:left="3600" w:hanging="360"/>
+      </w:pPr>
+    </w:lvl>
+    <w:lvl w:ilvl="5" w:tplc="1009001B" w:tentative="1">
+      <w:start w:val="1"/>
+      <w:numFmt w:val="lowerRoman"/>
+      <w:lvlText w:val="%6."/>
+      <w:lvlJc w:val="right"/>
+      <w:pPr>
+        <w:ind w:left="4320" w:hanging="180"/>
+      </w:pPr>
+    </w:lvl>
+    <w:lvl w:ilvl="6" w:tplc="1009000F" w:tentative="1">
+      <w:start w:val="1"/>
+      <w:numFmt w:val="decimal"/>
+      <w:lvlText w:val="%7."/>
+      <w:lvlJc w:val="left"/>
+      <w:pPr>
+        <w:ind w:left="5040" w:hanging="360"/>
+      </w:pPr>
+    </w:lvl>
+    <w:lvl w:ilvl="7" w:tplc="10090019" w:tentative="1">
+      <w:start w:val="1"/>
+      <w:numFmt w:val="lowerLetter"/>
+      <w:lvlText w:val="%8."/>
+      <w:lvlJc w:val="left"/>
+      <w:pPr>
+        <w:ind w:left="5760" w:hanging="360"/>
+      </w:pPr>
+    </w:lvl>
+    <w:lvl w:ilvl="8" w:tplc="1009001B" w:tentative="1">
+      <w:start w:val="1"/>
+      <w:numFmt w:val="lowerRoman"/>
+      <w:lvlText w:val="%9."/>
+      <w:lvlJc w:val="right"/>
+      <w:pPr>
+        <w:ind w:left="6480" w:hanging="180"/>
+      </w:pPr>
+    </w:lvl>
+  </w:abstractNum>
+  <w:abstractNum w:abstractNumId="10">
     <w:nsid w:val="2BF222BE"/>
     <w:multiLevelType w:val="hybridMultilevel"/>
     <w:tmpl w:val="9EDA7786"/>
@@ -2930,7 +3925,7 @@
       </w:pPr>
     </w:lvl>
   </w:abstractNum>
-  <w:abstractNum w:abstractNumId="10">
+  <w:abstractNum w:abstractNumId="11">
     <w:nsid w:val="2F895062"/>
     <w:multiLevelType w:val="hybridMultilevel"/>
     <w:tmpl w:val="22E624C2"/>
@@ -3019,7 +4014,7 @@
       </w:pPr>
     </w:lvl>
   </w:abstractNum>
-  <w:abstractNum w:abstractNumId="11">
+  <w:abstractNum w:abstractNumId="12">
     <w:nsid w:val="2FF178CA"/>
     <w:multiLevelType w:val="hybridMultilevel"/>
     <w:tmpl w:val="5F1AC0A0"/>
@@ -3105,7 +4100,7 @@
       </w:pPr>
     </w:lvl>
   </w:abstractNum>
-  <w:abstractNum w:abstractNumId="12">
+  <w:abstractNum w:abstractNumId="13">
     <w:nsid w:val="334A4F01"/>
     <w:multiLevelType w:val="hybridMultilevel"/>
     <w:tmpl w:val="6FBE43C4"/>
@@ -3194,7 +4189,7 @@
       </w:pPr>
     </w:lvl>
   </w:abstractNum>
-  <w:abstractNum w:abstractNumId="13">
+  <w:abstractNum w:abstractNumId="14">
     <w:nsid w:val="33847D64"/>
     <w:multiLevelType w:val="multilevel"/>
     <w:tmpl w:val="5AA61346"/>
@@ -3272,7 +4267,7 @@
       </w:rPr>
     </w:lvl>
   </w:abstractNum>
-  <w:abstractNum w:abstractNumId="14">
+  <w:abstractNum w:abstractNumId="15">
     <w:nsid w:val="37E0464A"/>
     <w:multiLevelType w:val="hybridMultilevel"/>
     <w:tmpl w:val="8F1EF406"/>
@@ -3385,7 +4380,7 @@
       </w:rPr>
     </w:lvl>
   </w:abstractNum>
-  <w:abstractNum w:abstractNumId="15">
+  <w:abstractNum w:abstractNumId="16">
     <w:nsid w:val="408604BA"/>
     <w:multiLevelType w:val="hybridMultilevel"/>
     <w:tmpl w:val="5A9EB8C6"/>
@@ -3498,7 +4493,7 @@
       </w:rPr>
     </w:lvl>
   </w:abstractNum>
-  <w:abstractNum w:abstractNumId="16">
+  <w:abstractNum w:abstractNumId="17">
     <w:nsid w:val="550C05DC"/>
     <w:multiLevelType w:val="multilevel"/>
     <w:tmpl w:val="148815A2"/>
@@ -3558,7 +4553,7 @@
       <w:lvlJc w:val="right"/>
     </w:lvl>
   </w:abstractNum>
-  <w:abstractNum w:abstractNumId="17">
+  <w:abstractNum w:abstractNumId="18">
     <w:nsid w:val="576452F2"/>
     <w:multiLevelType w:val="multilevel"/>
     <w:tmpl w:val="8C422A12"/>
@@ -3618,7 +4613,7 @@
       <w:lvlJc w:val="left"/>
     </w:lvl>
   </w:abstractNum>
-  <w:abstractNum w:abstractNumId="18">
+  <w:abstractNum w:abstractNumId="19">
     <w:nsid w:val="58A91674"/>
     <w:multiLevelType w:val="hybridMultilevel"/>
     <w:tmpl w:val="46D6DC46"/>
@@ -3710,7 +4705,7 @@
       </w:pPr>
     </w:lvl>
   </w:abstractNum>
-  <w:abstractNum w:abstractNumId="19">
+  <w:abstractNum w:abstractNumId="20">
     <w:nsid w:val="61B406EF"/>
     <w:multiLevelType w:val="hybridMultilevel"/>
     <w:tmpl w:val="7B8C3D62"/>
@@ -3799,7 +4794,7 @@
       </w:pPr>
     </w:lvl>
   </w:abstractNum>
-  <w:abstractNum w:abstractNumId="20">
+  <w:abstractNum w:abstractNumId="21">
     <w:nsid w:val="64FA0E3F"/>
     <w:multiLevelType w:val="hybridMultilevel"/>
     <w:tmpl w:val="6706CEF8"/>
@@ -3888,7 +4883,7 @@
       </w:pPr>
     </w:lvl>
   </w:abstractNum>
-  <w:abstractNum w:abstractNumId="21">
+  <w:abstractNum w:abstractNumId="22">
     <w:nsid w:val="667D1F9E"/>
     <w:multiLevelType w:val="multilevel"/>
     <w:tmpl w:val="75DC0F30"/>
@@ -3947,7 +4942,7 @@
       <w:lvlJc w:val="left"/>
     </w:lvl>
   </w:abstractNum>
-  <w:abstractNum w:abstractNumId="22">
+  <w:abstractNum w:abstractNumId="23">
     <w:nsid w:val="6A1D1FD9"/>
     <w:multiLevelType w:val="multilevel"/>
     <w:tmpl w:val="07D252FA"/>
@@ -4007,7 +5002,7 @@
       <w:lvlJc w:val="left"/>
     </w:lvl>
   </w:abstractNum>
-  <w:abstractNum w:abstractNumId="23">
+  <w:abstractNum w:abstractNumId="24">
     <w:nsid w:val="6C9E4AD3"/>
     <w:multiLevelType w:val="hybridMultilevel"/>
     <w:tmpl w:val="6FBE43C4"/>
@@ -4096,7 +5091,7 @@
       </w:pPr>
     </w:lvl>
   </w:abstractNum>
-  <w:abstractNum w:abstractNumId="24">
+  <w:abstractNum w:abstractNumId="25">
     <w:nsid w:val="77DB6D63"/>
     <w:multiLevelType w:val="hybridMultilevel"/>
     <w:tmpl w:val="6FBE43C4"/>
@@ -4185,7 +5180,96 @@
       </w:pPr>
     </w:lvl>
   </w:abstractNum>
-  <w:abstractNum w:abstractNumId="25">
+  <w:abstractNum w:abstractNumId="26">
+    <w:nsid w:val="782D321C"/>
+    <w:multiLevelType w:val="hybridMultilevel"/>
+    <w:tmpl w:val="36D4B786"/>
+    <w:lvl w:ilvl="0" w:tplc="09428ED4">
+      <w:start w:val="1"/>
+      <w:numFmt w:val="decimal"/>
+      <w:lvlText w:val="%1."/>
+      <w:lvlJc w:val="left"/>
+      <w:pPr>
+        <w:ind w:left="360" w:hanging="360"/>
+      </w:pPr>
+      <w:rPr>
+        <w:rFonts w:hint="default"/>
+      </w:rPr>
+    </w:lvl>
+    <w:lvl w:ilvl="1" w:tplc="10090019" w:tentative="1">
+      <w:start w:val="1"/>
+      <w:numFmt w:val="lowerLetter"/>
+      <w:lvlText w:val="%2."/>
+      <w:lvlJc w:val="left"/>
+      <w:pPr>
+        <w:ind w:left="1440" w:hanging="360"/>
+      </w:pPr>
+    </w:lvl>
+    <w:lvl w:ilvl="2" w:tplc="1009001B" w:tentative="1">
+      <w:start w:val="1"/>
+      <w:numFmt w:val="lowerRoman"/>
+      <w:lvlText w:val="%3."/>
+      <w:lvlJc w:val="right"/>
+      <w:pPr>
+        <w:ind w:left="2160" w:hanging="180"/>
+      </w:pPr>
+    </w:lvl>
+    <w:lvl w:ilvl="3" w:tplc="1009000F" w:tentative="1">
+      <w:start w:val="1"/>
+      <w:numFmt w:val="decimal"/>
+      <w:lvlText w:val="%4."/>
+      <w:lvlJc w:val="left"/>
+      <w:pPr>
+        <w:ind w:left="2880" w:hanging="360"/>
+      </w:pPr>
+    </w:lvl>
+    <w:lvl w:ilvl="4" w:tplc="10090019" w:tentative="1">
+      <w:start w:val="1"/>
+      <w:numFmt w:val="lowerLetter"/>
+      <w:lvlText w:val="%5."/>
+      <w:lvlJc w:val="left"/>
+      <w:pPr>
+        <w:ind w:left="3600" w:hanging="360"/>
+      </w:pPr>
+    </w:lvl>
+    <w:lvl w:ilvl="5" w:tplc="1009001B" w:tentative="1">
+      <w:start w:val="1"/>
+      <w:numFmt w:val="lowerRoman"/>
+      <w:lvlText w:val="%6."/>
+      <w:lvlJc w:val="right"/>
+      <w:pPr>
+        <w:ind w:left="4320" w:hanging="180"/>
+      </w:pPr>
+    </w:lvl>
+    <w:lvl w:ilvl="6" w:tplc="1009000F" w:tentative="1">
+      <w:start w:val="1"/>
+      <w:numFmt w:val="decimal"/>
+      <w:lvlText w:val="%7."/>
+      <w:lvlJc w:val="left"/>
+      <w:pPr>
+        <w:ind w:left="5040" w:hanging="360"/>
+      </w:pPr>
+    </w:lvl>
+    <w:lvl w:ilvl="7" w:tplc="10090019" w:tentative="1">
+      <w:start w:val="1"/>
+      <w:numFmt w:val="lowerLetter"/>
+      <w:lvlText w:val="%8."/>
+      <w:lvlJc w:val="left"/>
+      <w:pPr>
+        <w:ind w:left="5760" w:hanging="360"/>
+      </w:pPr>
+    </w:lvl>
+    <w:lvl w:ilvl="8" w:tplc="1009001B" w:tentative="1">
+      <w:start w:val="1"/>
+      <w:numFmt w:val="lowerRoman"/>
+      <w:lvlText w:val="%9."/>
+      <w:lvlJc w:val="right"/>
+      <w:pPr>
+        <w:ind w:left="6480" w:hanging="180"/>
+      </w:pPr>
+    </w:lvl>
+  </w:abstractNum>
+  <w:abstractNum w:abstractNumId="27">
     <w:nsid w:val="797D12CE"/>
     <w:multiLevelType w:val="hybridMultilevel"/>
     <w:tmpl w:val="377A9870"/>
@@ -4274,7 +5358,7 @@
       </w:pPr>
     </w:lvl>
   </w:abstractNum>
-  <w:abstractNum w:abstractNumId="26">
+  <w:abstractNum w:abstractNumId="28">
     <w:nsid w:val="7A235E51"/>
     <w:multiLevelType w:val="hybridMultilevel"/>
     <w:tmpl w:val="40FEC450"/>
@@ -4367,7 +5451,7 @@
     <w:abstractNumId w:val="7"/>
   </w:num>
   <w:num w:numId="2">
-    <w:abstractNumId w:val="16"/>
+    <w:abstractNumId w:val="17"/>
   </w:num>
   <w:num w:numId="3">
     <w:abstractNumId w:val="8"/>
@@ -4376,16 +5460,16 @@
     <w:abstractNumId w:val="6"/>
   </w:num>
   <w:num w:numId="5">
-    <w:abstractNumId w:val="17"/>
+    <w:abstractNumId w:val="18"/>
   </w:num>
   <w:num w:numId="6">
-    <w:abstractNumId w:val="13"/>
+    <w:abstractNumId w:val="14"/>
   </w:num>
   <w:num w:numId="7">
-    <w:abstractNumId w:val="22"/>
+    <w:abstractNumId w:val="23"/>
   </w:num>
   <w:num w:numId="8">
-    <w:abstractNumId w:val="16"/>
+    <w:abstractNumId w:val="17"/>
     <w:lvlOverride w:ilvl="0">
       <w:startOverride w:val="1"/>
     </w:lvlOverride>
@@ -4397,43 +5481,43 @@
     </w:lvlOverride>
   </w:num>
   <w:num w:numId="10">
-    <w:abstractNumId w:val="21"/>
+    <w:abstractNumId w:val="22"/>
   </w:num>
   <w:num w:numId="11">
-    <w:abstractNumId w:val="13"/>
+    <w:abstractNumId w:val="14"/>
   </w:num>
   <w:num w:numId="12">
-    <w:abstractNumId w:val="17"/>
+    <w:abstractNumId w:val="18"/>
     <w:lvlOverride w:ilvl="0">
       <w:startOverride w:val="1"/>
     </w:lvlOverride>
   </w:num>
   <w:num w:numId="13">
-    <w:abstractNumId w:val="11"/>
+    <w:abstractNumId w:val="12"/>
   </w:num>
   <w:num w:numId="14">
-    <w:abstractNumId w:val="9"/>
+    <w:abstractNumId w:val="10"/>
   </w:num>
   <w:num w:numId="15">
-    <w:abstractNumId w:val="18"/>
+    <w:abstractNumId w:val="19"/>
   </w:num>
   <w:num w:numId="16">
+    <w:abstractNumId w:val="27"/>
+  </w:num>
+  <w:num w:numId="17">
+    <w:abstractNumId w:val="15"/>
+  </w:num>
+  <w:num w:numId="18">
     <w:abstractNumId w:val="25"/>
   </w:num>
-  <w:num w:numId="17">
-    <w:abstractNumId w:val="14"/>
+  <w:num w:numId="19">
+    <w:abstractNumId w:val="16"/>
   </w:num>
-  <w:num w:numId="18">
+  <w:num w:numId="20">
     <w:abstractNumId w:val="24"/>
   </w:num>
-  <w:num w:numId="19">
-    <w:abstractNumId w:val="15"/>
-  </w:num>
-  <w:num w:numId="20">
-    <w:abstractNumId w:val="23"/>
-  </w:num>
   <w:num w:numId="21">
-    <w:abstractNumId w:val="12"/>
+    <w:abstractNumId w:val="13"/>
   </w:num>
   <w:num w:numId="22">
     <w:abstractNumId w:val="1"/>
@@ -4448,22 +5532,28 @@
     <w:abstractNumId w:val="2"/>
   </w:num>
   <w:num w:numId="26">
+    <w:abstractNumId w:val="21"/>
+  </w:num>
+  <w:num w:numId="27">
     <w:abstractNumId w:val="20"/>
   </w:num>
-  <w:num w:numId="27">
-    <w:abstractNumId w:val="19"/>
-  </w:num>
   <w:num w:numId="28">
-    <w:abstractNumId w:val="26"/>
+    <w:abstractNumId w:val="28"/>
   </w:num>
   <w:num w:numId="29">
-    <w:abstractNumId w:val="10"/>
+    <w:abstractNumId w:val="11"/>
   </w:num>
   <w:num w:numId="30">
     <w:abstractNumId w:val="3"/>
   </w:num>
   <w:num w:numId="31">
     <w:abstractNumId w:val="0"/>
+  </w:num>
+  <w:num w:numId="32">
+    <w:abstractNumId w:val="9"/>
+  </w:num>
+  <w:num w:numId="33">
+    <w:abstractNumId w:val="26"/>
   </w:num>
 </w:numbering>
 </file>

</xml_diff>